<commit_message>
lesson 287 - Thursday
</commit_message>
<xml_diff>
--- a/english_via_skype/solutions/doc/lesson_286_Revision adjectives_edit.docx
+++ b/english_via_skype/solutions/doc/lesson_286_Revision adjectives_edit.docx
@@ -266,101 +266,117 @@
           <w:szCs w:val="32"/>
           <w:lang w:val="en-US"/>
         </w:rPr>
-        <w:t>………………….</w:t>
-      </w:r>
-    </w:p>
-    <w:p>
-      <w:pPr>
-        <w:rPr>
-          <w:sz w:val="32"/>
-          <w:szCs w:val="32"/>
-          <w:lang w:val="en-US"/>
-        </w:rPr>
-      </w:pPr>
-      <w:r>
-        <w:rPr>
-          <w:sz w:val="32"/>
-          <w:szCs w:val="32"/>
-          <w:lang w:val="en-US"/>
-        </w:rPr>
-        <w:t xml:space="preserve">The underlying reason of TVP success is </w:t>
-      </w:r>
-      <w:r>
-        <w:rPr>
-          <w:sz w:val="32"/>
-          <w:szCs w:val="32"/>
-          <w:lang w:val="en-US"/>
-        </w:rPr>
-        <w:t>accessibility</w:t>
-      </w:r>
-    </w:p>
-    <w:p>
-      <w:pPr>
-        <w:rPr>
-          <w:sz w:val="32"/>
-          <w:szCs w:val="32"/>
-          <w:lang w:val="en-US"/>
-        </w:rPr>
-      </w:pPr>
-      <w:r>
-        <w:rPr>
-          <w:sz w:val="32"/>
-          <w:szCs w:val="32"/>
-          <w:lang w:val="en-US"/>
-        </w:rPr>
-        <w:t xml:space="preserve">My parents spend their New </w:t>
-      </w:r>
-      <w:r>
-        <w:rPr>
-          <w:sz w:val="32"/>
-          <w:szCs w:val="32"/>
-          <w:lang w:val="en-US"/>
-        </w:rPr>
-        <w:t>Year’s</w:t>
-      </w:r>
-      <w:r>
-        <w:rPr>
-          <w:sz w:val="32"/>
-          <w:szCs w:val="32"/>
-          <w:lang w:val="en-US"/>
-        </w:rPr>
-        <w:t xml:space="preserve"> Eve invariably by</w:t>
-      </w:r>
-      <w:r>
-        <w:rPr>
-          <w:sz w:val="32"/>
-          <w:szCs w:val="32"/>
-          <w:lang w:val="en-US"/>
-        </w:rPr>
-        <w:t xml:space="preserve"> 10 years</w:t>
-      </w:r>
-    </w:p>
-    <w:p>
-      <w:pPr>
-        <w:rPr>
-          <w:sz w:val="32"/>
-          <w:szCs w:val="32"/>
-          <w:lang w:val="en-US"/>
-        </w:rPr>
-      </w:pPr>
-      <w:r>
-        <w:rPr>
-          <w:sz w:val="32"/>
-          <w:szCs w:val="32"/>
-          <w:lang w:val="en-US"/>
-        </w:rPr>
-        <w:t>If you mishandle fireworks …</w:t>
-      </w:r>
-      <w:r>
-        <w:rPr>
-          <w:sz w:val="32"/>
-          <w:szCs w:val="32"/>
-          <w:lang w:val="en-US"/>
-        </w:rPr>
-        <w:t>incident</w:t>
+        <w:t>…………………</w:t>
       </w:r>
       <w:bookmarkStart w:id="0" w:name="_GoBack"/>
       <w:bookmarkEnd w:id="0"/>
+      <w:r>
+        <w:rPr>
+          <w:sz w:val="32"/>
+          <w:szCs w:val="32"/>
+          <w:lang w:val="en-US"/>
+        </w:rPr>
+        <w:t>.</w:t>
+      </w:r>
+    </w:p>
+    <w:p>
+      <w:pPr>
+        <w:rPr>
+          <w:sz w:val="32"/>
+          <w:szCs w:val="32"/>
+          <w:lang w:val="en-US"/>
+        </w:rPr>
+      </w:pPr>
+      <w:r>
+        <w:rPr>
+          <w:sz w:val="32"/>
+          <w:szCs w:val="32"/>
+          <w:lang w:val="en-US"/>
+        </w:rPr>
+        <w:t xml:space="preserve">The underlying reason of TVP success is </w:t>
+      </w:r>
+      <w:r>
+        <w:rPr>
+          <w:sz w:val="32"/>
+          <w:szCs w:val="32"/>
+          <w:lang w:val="en-US"/>
+        </w:rPr>
+        <w:t>accessibility</w:t>
+      </w:r>
+    </w:p>
+    <w:p>
+      <w:pPr>
+        <w:rPr>
+          <w:sz w:val="32"/>
+          <w:szCs w:val="32"/>
+          <w:lang w:val="en-US"/>
+        </w:rPr>
+      </w:pPr>
+      <w:r>
+        <w:rPr>
+          <w:sz w:val="32"/>
+          <w:szCs w:val="32"/>
+          <w:lang w:val="en-US"/>
+        </w:rPr>
+        <w:t xml:space="preserve">My parents spend their New </w:t>
+      </w:r>
+      <w:r>
+        <w:rPr>
+          <w:sz w:val="32"/>
+          <w:szCs w:val="32"/>
+          <w:lang w:val="en-US"/>
+        </w:rPr>
+        <w:t>Year’s</w:t>
+      </w:r>
+      <w:r>
+        <w:rPr>
+          <w:sz w:val="32"/>
+          <w:szCs w:val="32"/>
+          <w:lang w:val="en-US"/>
+        </w:rPr>
+        <w:t xml:space="preserve"> Eve invariably by</w:t>
+      </w:r>
+      <w:r>
+        <w:rPr>
+          <w:sz w:val="32"/>
+          <w:szCs w:val="32"/>
+          <w:lang w:val="en-US"/>
+        </w:rPr>
+        <w:t xml:space="preserve"> </w:t>
+      </w:r>
+      <w:r>
+        <w:rPr>
+          <w:sz w:val="32"/>
+          <w:szCs w:val="32"/>
+          <w:lang w:val="en-US"/>
+        </w:rPr>
+        <w:t>attending balls</w:t>
+      </w:r>
+    </w:p>
+    <w:p>
+      <w:pPr>
+        <w:rPr>
+          <w:sz w:val="32"/>
+          <w:szCs w:val="32"/>
+          <w:lang w:val="en-US"/>
+        </w:rPr>
+      </w:pPr>
+      <w:r>
+        <w:rPr>
+          <w:sz w:val="32"/>
+          <w:szCs w:val="32"/>
+          <w:lang w:val="en-US"/>
+        </w:rPr>
+        <w:t>If you mishandle fireworks …</w:t>
+      </w:r>
+      <w:r>
+        <w:rPr>
+          <w:sz w:val="32"/>
+          <w:szCs w:val="32"/>
+          <w:lang w:val="en-US"/>
+        </w:rPr>
+        <w:t>incident</w:t>
+      </w:r>
       <w:r>
         <w:rPr>
           <w:sz w:val="32"/>

</xml_diff>